<commit_message>
daily commit. cross validated decision tree latest
</commit_message>
<xml_diff>
--- a/Appendix doc A.docx
+++ b/Appendix doc A.docx
@@ -159,7 +159,7 @@
         <w:rPr>
           <w:rtl w:val="0"/>
         </w:rPr>
-        <w:t xml:space="preserve">Binary, seems quite relevant, already big difference between values, might need 1he, or just switch to Male 1/0</w:t>
+        <w:t xml:space="preserve">Binary, seems quite relevant, already big difference between values, might need 1he, or just switch to Male </w:t>
       </w:r>
     </w:p>
     <w:p>
@@ -244,16 +244,6 @@
         <w:rPr>
           <w:rtl w:val="0"/>
         </w:rPr>
-      </w:r>
-    </w:p>
-    <w:p>
-      <w:pPr>
-        <w:rPr/>
-      </w:pPr>
-      <w:r>
-        <w:rPr>
-          <w:rtl w:val="0"/>
-        </w:rPr>
         <w:t xml:space="preserve">5- Additional work: (1: Yes, 2: No)</w:t>
       </w:r>
     </w:p>
@@ -318,16 +308,6 @@
         <w:rPr>
           <w:rtl w:val="0"/>
         </w:rPr>
-      </w:r>
-    </w:p>
-    <w:p>
-      <w:pPr>
-        <w:rPr/>
-      </w:pPr>
-      <w:r>
-        <w:rPr>
-          <w:rtl w:val="0"/>
-        </w:rPr>
         <w:t xml:space="preserve">7- Do you have a partner: (1: Yes, 2: No)</w:t>
       </w:r>
     </w:p>
@@ -1145,6 +1125,7 @@
         <w:rPr>
           <w:rtl w:val="0"/>
         </w:rPr>
+        <w:t xml:space="preserve">Non ordinal, might need 1HE:</w:t>
       </w:r>
     </w:p>
     <w:p>
@@ -1176,39 +1157,214 @@
         <w:rPr>
           <w:rtl w:val="0"/>
         </w:rPr>
-        <w:t xml:space="preserve">3- Graduated high-school type: (1: private, 2: state, 3: other)</w:t>
-      </w:r>
-    </w:p>
-    <w:p>
-      <w:pPr>
-        <w:rPr/>
-      </w:pPr>
-      <w:r>
-        <w:rPr>
-          <w:rtl w:val="0"/>
-        </w:rPr>
-        <w:t xml:space="preserve">Not ordinal. highly unbalanced. High corr? Low FI</w:t>
-      </w:r>
-    </w:p>
-    <w:p>
-      <w:pPr>
-        <w:rPr/>
-      </w:pPr>
-      <w:r>
-        <w:rPr>
-          <w:rtl w:val="0"/>
-        </w:rPr>
-      </w:r>
-    </w:p>
-    <w:p>
-      <w:pPr>
-        <w:rPr/>
-      </w:pPr>
-      <w:r>
-        <w:rPr>
-          <w:rtl w:val="0"/>
-        </w:rPr>
-        <w:t xml:space="preserve">Combine private and other vs state? Then 1he</w:t>
+      </w:r>
+    </w:p>
+    <w:p>
+      <w:pPr>
+        <w:rPr/>
+      </w:pPr>
+      <w:r>
+        <w:rPr>
+          <w:rtl w:val="0"/>
+        </w:rPr>
+        <w:t xml:space="preserve">BROADPVAL data</w:t>
+      </w:r>
+    </w:p>
+    <w:p>
+      <w:pPr>
+        <w:rPr/>
+      </w:pPr>
+      <w:r>
+        <w:rPr>
+          <w:rtl w:val="0"/>
+        </w:rPr>
+        <w:t xml:space="preserve">1- Student Age (1: 18-21, 2: 22-25, 3: above 26)</w:t>
+      </w:r>
+    </w:p>
+    <w:p>
+      <w:pPr>
+        <w:rPr/>
+      </w:pPr>
+      <w:r>
+        <w:rPr>
+          <w:rtl w:val="0"/>
+        </w:rPr>
+        <w:t xml:space="preserve">2- Sex (0: female, 1: male)</w:t>
+      </w:r>
+    </w:p>
+    <w:p>
+      <w:pPr>
+        <w:rPr/>
+      </w:pPr>
+      <w:r>
+        <w:rPr>
+          <w:rtl w:val="0"/>
+        </w:rPr>
+        <w:t xml:space="preserve">4- Scholarship type: (1: None, 2: 25%, 3: 50%, 4: 75%, 5: Full)</w:t>
+      </w:r>
+    </w:p>
+    <w:p>
+      <w:pPr>
+        <w:rPr/>
+      </w:pPr>
+      <w:r>
+        <w:rPr>
+          <w:rtl w:val="0"/>
+        </w:rPr>
+        <w:t xml:space="preserve">7- Has a partner: (0:No, 1: Yes)</w:t>
+      </w:r>
+    </w:p>
+    <w:p>
+      <w:pPr>
+        <w:rPr/>
+      </w:pPr>
+      <w:r>
+        <w:rPr>
+          <w:rtl w:val="0"/>
+        </w:rPr>
+        <w:t xml:space="preserve">8- Total salary if available (1: USD 135-200, 2: USD 201-270, 3: USD 271-340, 4: USD 341-410, 5: above 410)</w:t>
+      </w:r>
+    </w:p>
+    <w:p>
+      <w:pPr>
+        <w:rPr/>
+      </w:pPr>
+      <w:r>
+        <w:rPr>
+          <w:rtl w:val="0"/>
+        </w:rPr>
+        <w:t xml:space="preserve">9- Transportation to the university: (1: Bus, 2: Private car/taxi, 3: Other(incl Bicycle))</w:t>
+      </w:r>
+    </w:p>
+    <w:p>
+      <w:pPr>
+        <w:rPr/>
+      </w:pPr>
+      <w:r>
+        <w:rPr>
+          <w:rtl w:val="0"/>
+        </w:rPr>
+        <w:t xml:space="preserve">10- Accommodation type in Cyprus: (1: rental, 2: dormitory, 3: with family or Other)</w:t>
+      </w:r>
+    </w:p>
+    <w:p>
+      <w:pPr>
+        <w:rPr/>
+      </w:pPr>
+      <w:r>
+        <w:rPr>
+          <w:rtl w:val="0"/>
+        </w:rPr>
+        <w:t xml:space="preserve">11- Mothersâ€™ education: (1: primary school, 2: secondary school, 3: high school, 4: university, 5: MSc., 6: Ph.D.)</w:t>
+      </w:r>
+    </w:p>
+    <w:p>
+      <w:pPr>
+        <w:rPr/>
+      </w:pPr>
+      <w:r>
+        <w:rPr>
+          <w:rtl w:val="0"/>
+        </w:rPr>
+        <w:t xml:space="preserve">15- Mothersâ€™ occupation: (1: retired or self employed, 2: housewife, 3: government officer, 4: private sector employee)</w:t>
+      </w:r>
+    </w:p>
+    <w:p>
+      <w:pPr>
+        <w:rPr/>
+      </w:pPr>
+      <w:r>
+        <w:rPr>
+          <w:rtl w:val="0"/>
+        </w:rPr>
+        <w:t xml:space="preserve">17- Weekly study hours: (1: None, 2: &lt;5 hours, 3: 6-10 hours, 4: 11-20 hours, 5: more than 20 hours)</w:t>
+      </w:r>
+    </w:p>
+    <w:p>
+      <w:pPr>
+        <w:rPr/>
+      </w:pPr>
+      <w:r>
+        <w:rPr>
+          <w:rtl w:val="0"/>
+        </w:rPr>
+        <w:t xml:space="preserve">18- Reading frequency (non-scientific books/journals): (1: None, 2: Sometimes, 3: Often)</w:t>
+      </w:r>
+    </w:p>
+    <w:p>
+      <w:pPr>
+        <w:rPr/>
+      </w:pPr>
+      <w:r>
+        <w:rPr>
+          <w:rtl w:val="0"/>
+        </w:rPr>
+        <w:t xml:space="preserve">19- Reading frequency (scientific books/journals): (1: None, 2: Sometimes, 3: Often)</w:t>
+      </w:r>
+    </w:p>
+    <w:p>
+      <w:pPr>
+        <w:rPr/>
+      </w:pPr>
+      <w:r>
+        <w:rPr>
+          <w:rtl w:val="0"/>
+        </w:rPr>
+        <w:t xml:space="preserve">21- Impact of your projects/activities on your success: (1: positive, 2: negative, 3: neutral)</w:t>
+      </w:r>
+    </w:p>
+    <w:p>
+      <w:pPr>
+        <w:rPr/>
+      </w:pPr>
+      <w:r>
+        <w:rPr>
+          <w:rtl w:val="0"/>
+        </w:rPr>
+        <w:t xml:space="preserve">23- Preparation to midterm exams 1: (1: alone, 2: with friends, 3: not applicable)</w:t>
+      </w:r>
+    </w:p>
+    <w:p>
+      <w:pPr>
+        <w:rPr/>
+      </w:pPr>
+      <w:r>
+        <w:rPr>
+          <w:rtl w:val="0"/>
+        </w:rPr>
+        <w:t xml:space="preserve">25- Taking notes in classes: (1: never, 2: sometimes, 3: always)</w:t>
+      </w:r>
+    </w:p>
+    <w:p>
+      <w:pPr>
+        <w:rPr/>
+      </w:pPr>
+      <w:r>
+        <w:rPr>
+          <w:rtl w:val="0"/>
+        </w:rPr>
+        <w:t xml:space="preserve">31- Course ID</w:t>
+      </w:r>
+    </w:p>
+    <w:p>
+      <w:pPr>
+        <w:rPr/>
+      </w:pPr>
+      <w:r>
+        <w:rPr>
+          <w:rtl w:val="0"/>
+        </w:rPr>
+        <w:t xml:space="preserve">32- OUTPUT Grade (0: Fail, 1: DD, 2: DC, 3: CC, 4: CB, 5: BB, 6: BA, 7: AA)</w:t>
+      </w:r>
+    </w:p>
+    <w:p>
+      <w:pPr>
+        <w:rPr/>
+      </w:pPr>
+      <w:r>
+        <w:rPr>
+          <w:rtl w:val="0"/>
+        </w:rPr>
       </w:r>
     </w:p>
     <w:sectPr>

</xml_diff>